<commit_message>
persona rework #11 Adapt personas to the new webshop idea.
</commit_message>
<xml_diff>
--- a/lab/lab_01-webshop_analysis/personas/Webshop Personas.docx
+++ b/lab/lab_01-webshop_analysis/personas/Webshop Personas.docx
@@ -29,7 +29,15 @@
                 <w:sz w:val="36"/>
                 <w:szCs w:val="36"/>
               </w:rPr>
-              <w:t>Michael Farber</w:t>
+              <w:t>Michael Fa</w:t>
+            </w:r>
+            <w:r>
+              <w:rPr>
+                <w:rFonts w:ascii="Helvetica Neue Bold Condensed" w:hAnsi="Helvetica Neue Bold Condensed"/>
+                <w:sz w:val="36"/>
+                <w:szCs w:val="36"/>
+              </w:rPr>
+              <w:t>ber</w:t>
             </w:r>
           </w:p>
         </w:tc>
@@ -160,7 +168,50 @@
                 <w:sz w:val="32"/>
                 <w:szCs w:val="32"/>
               </w:rPr>
-              <w:t>Webmaster</w:t>
+              <w:t xml:space="preserve">Web- / </w:t>
+            </w:r>
+            <w:r>
+              <w:rPr>
+                <w:sz w:val="32"/>
+                <w:szCs w:val="32"/>
+              </w:rPr>
+              <w:tab/>
+            </w:r>
+            <w:r>
+              <w:rPr>
+                <w:sz w:val="32"/>
+                <w:szCs w:val="32"/>
+              </w:rPr>
+              <w:tab/>
+            </w:r>
+            <w:r>
+              <w:rPr>
+                <w:sz w:val="32"/>
+                <w:szCs w:val="32"/>
+              </w:rPr>
+              <w:tab/>
+            </w:r>
+            <w:r>
+              <w:rPr>
+                <w:sz w:val="32"/>
+                <w:szCs w:val="32"/>
+              </w:rPr>
+              <w:tab/>
+            </w:r>
+            <w:r>
+              <w:rPr>
+                <w:sz w:val="32"/>
+                <w:szCs w:val="32"/>
+              </w:rPr>
+              <w:tab/>
+            </w:r>
+            <w:r>
+              <w:rPr>
+                <w:sz w:val="32"/>
+                <w:szCs w:val="32"/>
+              </w:rPr>
+              <w:tab/>
+              <w:t>App-Entwickler</w:t>
             </w:r>
           </w:p>
         </w:tc>
@@ -278,7 +329,28 @@
                 <w:sz w:val="24"/>
                 <w:szCs w:val="24"/>
               </w:rPr>
-              <w:t>Michael Farber ist schon seit seiner Kindheit an Technik interessiert. Früh begann er Websites zu entwerfen und hatte Spaß daran Technologien zu erlernen.</w:t>
+              <w:t>Michael Fa</w:t>
+            </w:r>
+            <w:r>
+              <w:rPr>
+                <w:sz w:val="24"/>
+                <w:szCs w:val="24"/>
+              </w:rPr>
+              <w:t xml:space="preserve">ber ist schon seit seiner Kindheit an Technik interessiert. Früh begann er Websites zu entwerfen und hatte Spaß daran </w:t>
+            </w:r>
+            <w:r>
+              <w:rPr>
+                <w:sz w:val="24"/>
+                <w:szCs w:val="24"/>
+              </w:rPr>
+              <w:t xml:space="preserve">neue </w:t>
+            </w:r>
+            <w:r>
+              <w:rPr>
+                <w:sz w:val="24"/>
+                <w:szCs w:val="24"/>
+              </w:rPr>
+              <w:t>Technologien zu erlernen.</w:t>
             </w:r>
           </w:p>
           <w:p>
@@ -303,23 +375,126 @@
                 <w:sz w:val="24"/>
                 <w:szCs w:val="24"/>
               </w:rPr>
-              <w:t xml:space="preserve">Mit seinem </w:t>
-            </w:r>
-            <w:r>
-              <w:rPr>
-                <w:sz w:val="24"/>
-                <w:szCs w:val="24"/>
-              </w:rPr>
-              <w:t>Studium möchte er g</w:t>
-            </w:r>
-            <w:bookmarkStart w:id="0" w:name="_GoBack"/>
-            <w:bookmarkEnd w:id="0"/>
-            <w:r>
-              <w:rPr>
-                <w:sz w:val="24"/>
-                <w:szCs w:val="24"/>
-              </w:rPr>
-              <w:t>rundlegende Informatikkenntnisse erlernen und sein Wissen im Bereich Webdesign vertiefen, dabei interessiert ihn insbesondere JavaScript. Michael möchte aber auch Psychologie und Philosophie belegen, weil ihn die Denkweise seiner Nutzer interessiert und er mehr über das menschliche Vorgehen wissen möchte.</w:t>
+              <w:t>In</w:t>
+            </w:r>
+            <w:r>
+              <w:rPr>
+                <w:sz w:val="24"/>
+                <w:szCs w:val="24"/>
+              </w:rPr>
+              <w:t xml:space="preserve"> seinem </w:t>
+            </w:r>
+            <w:r>
+              <w:rPr>
+                <w:sz w:val="24"/>
+                <w:szCs w:val="24"/>
+              </w:rPr>
+              <w:t xml:space="preserve">Studium </w:t>
+            </w:r>
+            <w:r>
+              <w:rPr>
+                <w:sz w:val="24"/>
+                <w:szCs w:val="24"/>
+              </w:rPr>
+              <w:t>lernt</w:t>
+            </w:r>
+            <w:r>
+              <w:rPr>
+                <w:sz w:val="24"/>
+                <w:szCs w:val="24"/>
+              </w:rPr>
+              <w:t xml:space="preserve"> er g</w:t>
+            </w:r>
+            <w:r>
+              <w:rPr>
+                <w:sz w:val="24"/>
+                <w:szCs w:val="24"/>
+              </w:rPr>
+              <w:t xml:space="preserve">rundlegende Informatikkenntnisse und </w:t>
+            </w:r>
+            <w:r>
+              <w:rPr>
+                <w:sz w:val="24"/>
+                <w:szCs w:val="24"/>
+              </w:rPr>
+              <w:t xml:space="preserve">kann </w:t>
+            </w:r>
+            <w:r>
+              <w:rPr>
+                <w:sz w:val="24"/>
+                <w:szCs w:val="24"/>
+              </w:rPr>
+              <w:t xml:space="preserve">sein Wissen im Bereich Webdesign vertiefen, dabei interessiert ihn insbesondere JavaScript. Michael </w:t>
+            </w:r>
+            <w:r>
+              <w:rPr>
+                <w:sz w:val="24"/>
+                <w:szCs w:val="24"/>
+              </w:rPr>
+              <w:t>beschäftigt sich</w:t>
+            </w:r>
+            <w:r>
+              <w:rPr>
+                <w:sz w:val="24"/>
+                <w:szCs w:val="24"/>
+              </w:rPr>
+              <w:t xml:space="preserve"> aber auch</w:t>
+            </w:r>
+            <w:r>
+              <w:rPr>
+                <w:sz w:val="24"/>
+                <w:szCs w:val="24"/>
+              </w:rPr>
+              <w:t xml:space="preserve"> gerne mit</w:t>
+            </w:r>
+            <w:r>
+              <w:rPr>
+                <w:sz w:val="24"/>
+                <w:szCs w:val="24"/>
+              </w:rPr>
+              <w:t xml:space="preserve"> Psychologie und Philosophie, weil ihn die Denkweise seiner Nutzer interessiert und er mehr über </w:t>
+            </w:r>
+            <w:r>
+              <w:rPr>
+                <w:sz w:val="24"/>
+                <w:szCs w:val="24"/>
+              </w:rPr>
+              <w:t>das</w:t>
+            </w:r>
+            <w:r>
+              <w:rPr>
+                <w:sz w:val="24"/>
+                <w:szCs w:val="24"/>
+              </w:rPr>
+              <w:t xml:space="preserve"> </w:t>
+            </w:r>
+            <w:r>
+              <w:rPr>
+                <w:sz w:val="24"/>
+                <w:szCs w:val="24"/>
+              </w:rPr>
+              <w:t>den Umgang</w:t>
+            </w:r>
+            <w:r>
+              <w:rPr>
+                <w:sz w:val="24"/>
+                <w:szCs w:val="24"/>
+              </w:rPr>
+              <w:t xml:space="preserve"> </w:t>
+            </w:r>
+            <w:r>
+              <w:rPr>
+                <w:sz w:val="24"/>
+                <w:szCs w:val="24"/>
+              </w:rPr>
+              <w:t xml:space="preserve">der Menschen mit neuer Technik </w:t>
+            </w:r>
+            <w:r>
+              <w:rPr>
+                <w:sz w:val="24"/>
+                <w:szCs w:val="24"/>
+              </w:rPr>
+              <w:t>wissen möchte.</w:t>
             </w:r>
           </w:p>
           <w:p>
@@ -344,14 +519,7 @@
                 <w:sz w:val="24"/>
                 <w:szCs w:val="24"/>
               </w:rPr>
-              <w:t>Sein Einkommen gewinnt er momentan aus seiner Arbeit als Freiberufler</w:t>
-            </w:r>
-            <w:r>
-              <w:rPr>
-                <w:sz w:val="24"/>
-                <w:szCs w:val="24"/>
-              </w:rPr>
-              <w:t>, er möchte deshalb sein Studium auf drei Tage die Woche einschränken.</w:t>
+              <w:t>Michael ist gerne bereit sein Wissen im Bereich des Webdesigns zu verbreiten. Im Gegensatz dazu ist er an Videos und Veranstaltungen in den Bereichen Psychologie und Philosophie interessiert.</w:t>
             </w:r>
           </w:p>
         </w:tc>
@@ -691,14 +859,53 @@
                 <w:sz w:val="24"/>
                 <w:szCs w:val="24"/>
               </w:rPr>
-              <w:t xml:space="preserve">Maria ist deshalb an Kursen für Farbenlehre, Skizzen zeichnen und Kunstgeschichte interessiert. Hier interessiert sie insbesondere die Bedeutung von Kleidung für die Menschen und deren </w:t>
-            </w:r>
-            <w:r>
-              <w:rPr>
-                <w:sz w:val="24"/>
-                <w:szCs w:val="24"/>
-              </w:rPr>
-              <w:t>Entwicklung. Des Weiteren möchte sie ihre Kenntnisse im Entwerfen von Schnittmustern vertiefen.</w:t>
+              <w:t>Aus der Blogg</w:t>
+            </w:r>
+            <w:r>
+              <w:rPr>
+                <w:sz w:val="24"/>
+                <w:szCs w:val="24"/>
+              </w:rPr>
+              <w:t>er-Szene ist es Maria gewohnt, W</w:t>
+            </w:r>
+            <w:r>
+              <w:rPr>
+                <w:sz w:val="24"/>
+                <w:szCs w:val="24"/>
+              </w:rPr>
+              <w:t xml:space="preserve">issen </w:t>
+            </w:r>
+            <w:r>
+              <w:rPr>
+                <w:sz w:val="24"/>
+                <w:szCs w:val="24"/>
+              </w:rPr>
+              <w:t>im Internet kostenlos zu verbreiten. Sie ist bereit ihre Bloginhalte auch auf einer kostenlosen Lernplattform bereitzustellen.</w:t>
+            </w:r>
+          </w:p>
+          <w:p>
+            <w:pPr>
+              <w:ind w:left="-54"/>
+              <w:rPr>
+                <w:sz w:val="24"/>
+                <w:szCs w:val="24"/>
+              </w:rPr>
+            </w:pPr>
+          </w:p>
+          <w:p>
+            <w:pPr>
+              <w:ind w:left="-54"/>
+              <w:rPr>
+                <w:sz w:val="24"/>
+                <w:szCs w:val="24"/>
+              </w:rPr>
+            </w:pPr>
+            <w:r>
+              <w:rPr>
+                <w:sz w:val="24"/>
+                <w:szCs w:val="24"/>
+              </w:rPr>
+              <w:t>An neuem Wissen ist sie vor allem in den Bereichen Kunstgeschichte, Farbenlehre und der Bedeutung von Kleidung für den Menschen interessiert.</w:t>
             </w:r>
           </w:p>
           <w:p>
@@ -728,23 +935,6 @@
           </w:p>
         </w:tc>
       </w:tr>
-    </w:tbl>
-    <w:p>
-      <w:r>
-        <w:br w:type="page"/>
-      </w:r>
-    </w:p>
-    <w:tbl>
-      <w:tblPr>
-        <w:tblStyle w:val="Tabellenraster"/>
-        <w:tblW w:w="9747" w:type="dxa"/>
-        <w:tblLayout w:type="fixed"/>
-        <w:tblLook w:val="04A0" w:firstRow="1" w:lastRow="0" w:firstColumn="1" w:lastColumn="0" w:noHBand="0" w:noVBand="1"/>
-      </w:tblPr>
-      <w:tblGrid>
-        <w:gridCol w:w="4219"/>
-        <w:gridCol w:w="5528"/>
-      </w:tblGrid>
       <w:tr>
         <w:tc>
           <w:tcPr>
@@ -1075,7 +1265,7 @@
                 <w:sz w:val="24"/>
                 <w:szCs w:val="24"/>
               </w:rPr>
-              <w:t>Für ihr Studium möchte sich Sie sich in den Bereichen Physik und Mathematik weiterbilden. Nebenbei ist sie an Sprachkursen interessiert; hier kämen Spanisch oder Italienisch für sie in Frage. Ihr Ziel ist es, später als Physikerin in der Forschung tätig zu sein.</w:t>
+              <w:t>Sie möchte gerne ihr Wissen über Sprachen mit anderen teilen, weil sie weiß wie schwer es ist eine neue Sprache zu lernen.</w:t>
             </w:r>
           </w:p>
           <w:p>
@@ -1100,8 +1290,10 @@
                 <w:sz w:val="24"/>
                 <w:szCs w:val="24"/>
               </w:rPr>
-              <w:t>Ying Chang liebt die Natur und hat wenig mit Computern zu tun. Privat engagiert sie sich viel ehrenamtlich und lebt momentan von Bafög.</w:t>
-            </w:r>
+              <w:t>Zudem möchte sie ihre Kenntnisse im Bereich Mathematik und Physik erweitern. Die Werkstatt ihres Freundes könnte sie als Veranstaltungsort für die Community bereitstellen.</w:t>
+            </w:r>
+            <w:bookmarkStart w:id="0" w:name="_GoBack"/>
+            <w:bookmarkEnd w:id="0"/>
           </w:p>
         </w:tc>
       </w:tr>

</xml_diff>